<commit_message>
Update PID EindOpdracht OP3 WebAO ver01.docx
</commit_message>
<xml_diff>
--- a/Ontwikkeltraject/Fronter/PID EindOpdracht OP3 WebAO ver01.docx
+++ b/Ontwikkeltraject/Fronter/PID EindOpdracht OP3 WebAO ver01.docx
@@ -1,6 +1,6 @@
 
 <file path=word/document.xml><?xml version="1.0" encoding="utf-8"?>
-<w:document xmlns:wpc="http://schemas.microsoft.com/office/word/2010/wordprocessingCanvas" xmlns:cx="http://schemas.microsoft.com/office/drawing/2014/chartex" xmlns:cx1="http://schemas.microsoft.com/office/drawing/2015/9/8/chartex" xmlns:mc="http://schemas.openxmlformats.org/markup-compatibility/2006" xmlns:o="urn:schemas-microsoft-com:office:office" xmlns:r="http://schemas.openxmlformats.org/officeDocument/2006/relationships" xmlns:m="http://schemas.openxmlformats.org/officeDocument/2006/math" xmlns:v="urn:schemas-microsoft-com:vml" xmlns:wp14="http://schemas.microsoft.com/office/word/2010/wordprocessingDrawing" xmlns:wp="http://schemas.openxmlformats.org/drawingml/2006/wordprocessingDrawing" xmlns:w10="urn:schemas-microsoft-com:office:word" xmlns:w="http://schemas.openxmlformats.org/wordprocessingml/2006/main" xmlns:w14="http://schemas.microsoft.com/office/word/2010/wordml" xmlns:w15="http://schemas.microsoft.com/office/word/2012/wordml" xmlns:w16se="http://schemas.microsoft.com/office/word/2015/wordml/symex" xmlns:wpg="http://schemas.microsoft.com/office/word/2010/wordprocessingGroup" xmlns:wpi="http://schemas.microsoft.com/office/word/2010/wordprocessingInk" xmlns:wne="http://schemas.microsoft.com/office/word/2006/wordml" xmlns:wps="http://schemas.microsoft.com/office/word/2010/wordprocessingShape" mc:Ignorable="w14 w15 w16se wp14">
+<w:document xmlns:wpc="http://schemas.microsoft.com/office/word/2010/wordprocessingCanvas" xmlns:cx="http://schemas.microsoft.com/office/drawing/2014/chartex" xmlns:cx1="http://schemas.microsoft.com/office/drawing/2015/9/8/chartex" xmlns:cx2="http://schemas.microsoft.com/office/drawing/2015/10/21/chartex" xmlns:cx3="http://schemas.microsoft.com/office/drawing/2016/5/9/chartex" xmlns:cx4="http://schemas.microsoft.com/office/drawing/2016/5/10/chartex" xmlns:cx5="http://schemas.microsoft.com/office/drawing/2016/5/11/chartex" xmlns:cx6="http://schemas.microsoft.com/office/drawing/2016/5/12/chartex" xmlns:cx7="http://schemas.microsoft.com/office/drawing/2016/5/13/chartex" xmlns:cx8="http://schemas.microsoft.com/office/drawing/2016/5/14/chartex" xmlns:mc="http://schemas.openxmlformats.org/markup-compatibility/2006" xmlns:aink="http://schemas.microsoft.com/office/drawing/2016/ink" xmlns:am3d="http://schemas.microsoft.com/office/drawing/2017/model3d" xmlns:o="urn:schemas-microsoft-com:office:office" xmlns:r="http://schemas.openxmlformats.org/officeDocument/2006/relationships" xmlns:m="http://schemas.openxmlformats.org/officeDocument/2006/math" xmlns:v="urn:schemas-microsoft-com:vml" xmlns:wp14="http://schemas.microsoft.com/office/word/2010/wordprocessingDrawing" xmlns:wp="http://schemas.openxmlformats.org/drawingml/2006/wordprocessingDrawing" xmlns:w10="urn:schemas-microsoft-com:office:word" xmlns:w="http://schemas.openxmlformats.org/wordprocessingml/2006/main" xmlns:w14="http://schemas.microsoft.com/office/word/2010/wordml" xmlns:w15="http://schemas.microsoft.com/office/word/2012/wordml" xmlns:w16cid="http://schemas.microsoft.com/office/word/2016/wordml/cid" xmlns:w16se="http://schemas.microsoft.com/office/word/2015/wordml/symex" xmlns:wpg="http://schemas.microsoft.com/office/word/2010/wordprocessingGroup" xmlns:wpi="http://schemas.microsoft.com/office/word/2010/wordprocessingInk" xmlns:wne="http://schemas.microsoft.com/office/word/2006/wordml" xmlns:wps="http://schemas.microsoft.com/office/word/2010/wordprocessingShape" mc:Ignorable="w14 w15 w16se w16cid wp14">
   <w:body>
     <w:sdt>
       <w:sdtPr>
@@ -364,7 +364,7 @@
                                 <w:sdtContent>
                                   <w:p>
                                     <w:pPr>
-                                      <w:pStyle w:val="Geenafstand"/>
+                                      <w:pStyle w:val="NoSpacing"/>
                                       <w:jc w:val="right"/>
                                       <w:rPr>
                                         <w:color w:val="595959" w:themeColor="text1" w:themeTint="A6"/>
@@ -387,7 +387,7 @@
                               </w:sdt>
                               <w:p>
                                 <w:pPr>
-                                  <w:pStyle w:val="Geenafstand"/>
+                                  <w:pStyle w:val="NoSpacing"/>
                                   <w:jc w:val="right"/>
                                   <w:rPr>
                                     <w:color w:val="595959" w:themeColor="text1" w:themeTint="A6"/>
@@ -471,7 +471,7 @@
                           <w:sdtContent>
                             <w:p>
                               <w:pPr>
-                                <w:pStyle w:val="Geenafstand"/>
+                                <w:pStyle w:val="NoSpacing"/>
                                 <w:jc w:val="right"/>
                                 <w:rPr>
                                   <w:color w:val="595959" w:themeColor="text1" w:themeTint="A6"/>
@@ -494,7 +494,7 @@
                         </w:sdt>
                         <w:p>
                           <w:pPr>
-                            <w:pStyle w:val="Geenafstand"/>
+                            <w:pStyle w:val="NoSpacing"/>
                             <w:jc w:val="right"/>
                             <w:rPr>
                               <w:color w:val="595959" w:themeColor="text1" w:themeTint="A6"/>
@@ -847,7 +847,7 @@
       <w:sdtContent>
         <w:p>
           <w:pPr>
-            <w:pStyle w:val="Kopvaninhoudsopgave"/>
+            <w:pStyle w:val="TOCHeading"/>
             <w:jc w:val="center"/>
             <w:rPr>
               <w:u w:val="single"/>
@@ -862,7 +862,7 @@
         </w:p>
         <w:p>
           <w:pPr>
-            <w:pStyle w:val="Inhopg1"/>
+            <w:pStyle w:val="TOC1"/>
             <w:rPr>
               <w:rFonts w:eastAsiaTheme="minorEastAsia"/>
               <w:noProof/>
@@ -938,7 +938,7 @@
         </w:p>
         <w:p>
           <w:pPr>
-            <w:pStyle w:val="Inhopg2"/>
+            <w:pStyle w:val="TOC2"/>
             <w:tabs>
               <w:tab w:val="right" w:leader="dot" w:pos="9062"/>
             </w:tabs>
@@ -1008,7 +1008,7 @@
         </w:p>
         <w:p>
           <w:pPr>
-            <w:pStyle w:val="Inhopg1"/>
+            <w:pStyle w:val="TOC1"/>
             <w:rPr>
               <w:rFonts w:eastAsiaTheme="minorEastAsia"/>
               <w:noProof/>
@@ -1075,7 +1075,7 @@
         </w:p>
         <w:p>
           <w:pPr>
-            <w:pStyle w:val="Inhopg2"/>
+            <w:pStyle w:val="TOC2"/>
             <w:tabs>
               <w:tab w:val="right" w:leader="dot" w:pos="9062"/>
             </w:tabs>
@@ -1145,7 +1145,7 @@
         </w:p>
         <w:p>
           <w:pPr>
-            <w:pStyle w:val="Inhopg2"/>
+            <w:pStyle w:val="TOC2"/>
             <w:tabs>
               <w:tab w:val="right" w:leader="dot" w:pos="9062"/>
             </w:tabs>
@@ -1215,7 +1215,7 @@
         </w:p>
         <w:p>
           <w:pPr>
-            <w:pStyle w:val="Inhopg1"/>
+            <w:pStyle w:val="TOC1"/>
             <w:rPr>
               <w:rFonts w:eastAsiaTheme="minorEastAsia"/>
               <w:noProof/>
@@ -1282,7 +1282,7 @@
         </w:p>
         <w:p>
           <w:pPr>
-            <w:pStyle w:val="Inhopg2"/>
+            <w:pStyle w:val="TOC2"/>
             <w:tabs>
               <w:tab w:val="right" w:leader="dot" w:pos="9062"/>
             </w:tabs>
@@ -1352,7 +1352,7 @@
         </w:p>
         <w:p>
           <w:pPr>
-            <w:pStyle w:val="Inhopg2"/>
+            <w:pStyle w:val="TOC2"/>
             <w:tabs>
               <w:tab w:val="right" w:leader="dot" w:pos="9062"/>
             </w:tabs>
@@ -1422,7 +1422,7 @@
         </w:p>
         <w:p>
           <w:pPr>
-            <w:pStyle w:val="Inhopg2"/>
+            <w:pStyle w:val="TOC2"/>
             <w:tabs>
               <w:tab w:val="right" w:leader="dot" w:pos="9062"/>
             </w:tabs>
@@ -1492,7 +1492,7 @@
         </w:p>
         <w:p>
           <w:pPr>
-            <w:pStyle w:val="Inhopg2"/>
+            <w:pStyle w:val="TOC2"/>
             <w:tabs>
               <w:tab w:val="right" w:leader="dot" w:pos="9062"/>
             </w:tabs>
@@ -1562,7 +1562,7 @@
         </w:p>
         <w:p>
           <w:pPr>
-            <w:pStyle w:val="Inhopg2"/>
+            <w:pStyle w:val="TOC2"/>
             <w:tabs>
               <w:tab w:val="right" w:leader="dot" w:pos="9062"/>
             </w:tabs>
@@ -1656,7 +1656,7 @@
     </w:p>
     <w:p>
       <w:pPr>
-        <w:pStyle w:val="Kop1"/>
+        <w:pStyle w:val="Heading1"/>
       </w:pPr>
       <w:bookmarkStart w:id="0" w:name="_Toc508783631"/>
       <w:r>
@@ -1671,7 +1671,7 @@
     <w:p/>
     <w:p>
       <w:pPr>
-        <w:pStyle w:val="Kop2"/>
+        <w:pStyle w:val="Heading2"/>
       </w:pPr>
       <w:bookmarkStart w:id="1" w:name="_Toc508783632"/>
       <w:r>
@@ -1720,7 +1720,7 @@
     </w:p>
     <w:p>
       <w:pPr>
-        <w:pStyle w:val="Kop1"/>
+        <w:pStyle w:val="Heading1"/>
       </w:pPr>
       <w:bookmarkStart w:id="2" w:name="_Toc508783633"/>
       <w:r>
@@ -1732,7 +1732,7 @@
     <w:p/>
     <w:p>
       <w:pPr>
-        <w:pStyle w:val="Kop2"/>
+        <w:pStyle w:val="Heading2"/>
       </w:pPr>
       <w:bookmarkStart w:id="3" w:name="_Toc508783634"/>
       <w:r>
@@ -1742,7 +1742,7 @@
     </w:p>
     <w:p>
       <w:pPr>
-        <w:pStyle w:val="Lijstalinea"/>
+        <w:pStyle w:val="ListParagraph"/>
         <w:numPr>
           <w:ilvl w:val="0"/>
           <w:numId w:val="2"/>
@@ -1754,7 +1754,7 @@
     </w:p>
     <w:p>
       <w:pPr>
-        <w:pStyle w:val="Lijstalinea"/>
+        <w:pStyle w:val="ListParagraph"/>
         <w:numPr>
           <w:ilvl w:val="0"/>
           <w:numId w:val="2"/>
@@ -1766,7 +1766,7 @@
     </w:p>
     <w:p>
       <w:pPr>
-        <w:pStyle w:val="Lijstalinea"/>
+        <w:pStyle w:val="ListParagraph"/>
         <w:numPr>
           <w:ilvl w:val="0"/>
           <w:numId w:val="2"/>
@@ -1778,7 +1778,7 @@
     </w:p>
     <w:p>
       <w:pPr>
-        <w:pStyle w:val="Lijstalinea"/>
+        <w:pStyle w:val="ListParagraph"/>
         <w:numPr>
           <w:ilvl w:val="0"/>
           <w:numId w:val="2"/>
@@ -1793,7 +1793,7 @@
     </w:p>
     <w:p>
       <w:pPr>
-        <w:pStyle w:val="Lijstalinea"/>
+        <w:pStyle w:val="ListParagraph"/>
         <w:numPr>
           <w:ilvl w:val="0"/>
           <w:numId w:val="2"/>
@@ -1805,7 +1805,7 @@
     </w:p>
     <w:p>
       <w:pPr>
-        <w:pStyle w:val="Lijstalinea"/>
+        <w:pStyle w:val="ListParagraph"/>
         <w:numPr>
           <w:ilvl w:val="0"/>
           <w:numId w:val="2"/>
@@ -1817,7 +1817,7 @@
     </w:p>
     <w:p>
       <w:pPr>
-        <w:pStyle w:val="Lijstalinea"/>
+        <w:pStyle w:val="ListParagraph"/>
         <w:numPr>
           <w:ilvl w:val="0"/>
           <w:numId w:val="2"/>
@@ -1832,7 +1832,7 @@
     </w:p>
     <w:p>
       <w:pPr>
-        <w:pStyle w:val="Lijstalinea"/>
+        <w:pStyle w:val="ListParagraph"/>
         <w:numPr>
           <w:ilvl w:val="0"/>
           <w:numId w:val="2"/>
@@ -1847,7 +1847,7 @@
     </w:p>
     <w:p>
       <w:pPr>
-        <w:pStyle w:val="Lijstalinea"/>
+        <w:pStyle w:val="ListParagraph"/>
         <w:numPr>
           <w:ilvl w:val="0"/>
           <w:numId w:val="2"/>
@@ -1867,7 +1867,7 @@
     </w:p>
     <w:p>
       <w:pPr>
-        <w:pStyle w:val="Kop2"/>
+        <w:pStyle w:val="Heading2"/>
       </w:pPr>
       <w:bookmarkStart w:id="4" w:name="_Toc508783635"/>
       <w:r>
@@ -1880,7 +1880,7 @@
     </w:p>
     <w:p>
       <w:pPr>
-        <w:pStyle w:val="Lijstalinea"/>
+        <w:pStyle w:val="ListParagraph"/>
         <w:numPr>
           <w:ilvl w:val="0"/>
           <w:numId w:val="3"/>
@@ -1892,7 +1892,7 @@
     </w:p>
     <w:p>
       <w:pPr>
-        <w:pStyle w:val="Lijstalinea"/>
+        <w:pStyle w:val="ListParagraph"/>
         <w:numPr>
           <w:ilvl w:val="0"/>
           <w:numId w:val="3"/>
@@ -1909,7 +1909,7 @@
     </w:p>
     <w:p>
       <w:pPr>
-        <w:pStyle w:val="Kop1"/>
+        <w:pStyle w:val="Heading1"/>
       </w:pPr>
       <w:bookmarkStart w:id="5" w:name="_Toc508783636"/>
       <w:r>
@@ -1924,7 +1924,7 @@
     <w:p/>
     <w:p>
       <w:pPr>
-        <w:pStyle w:val="Kop2"/>
+        <w:pStyle w:val="Heading2"/>
       </w:pPr>
       <w:bookmarkStart w:id="6" w:name="_Toc508783637"/>
       <w:r>
@@ -1934,7 +1934,7 @@
     </w:p>
     <w:p>
       <w:pPr>
-        <w:pStyle w:val="Lijstalinea"/>
+        <w:pStyle w:val="ListParagraph"/>
         <w:numPr>
           <w:ilvl w:val="0"/>
           <w:numId w:val="4"/>
@@ -1946,7 +1946,7 @@
     </w:p>
     <w:p>
       <w:pPr>
-        <w:pStyle w:val="Lijstalinea"/>
+        <w:pStyle w:val="ListParagraph"/>
         <w:numPr>
           <w:ilvl w:val="0"/>
           <w:numId w:val="4"/>
@@ -1961,10 +1961,21 @@
       <w:r>
         <w:t>iagram</w:t>
       </w:r>
-    </w:p>
-    <w:p>
-      <w:pPr>
-        <w:pStyle w:val="Lijstalinea"/>
+      <w:r>
+        <w:t xml:space="preserve"> (</w:t>
+      </w:r>
+      <w:proofErr w:type="spellStart"/>
+      <w:r>
+        <w:t>UseCase</w:t>
+      </w:r>
+      <w:proofErr w:type="spellEnd"/>
+      <w:r>
+        <w:t>)</w:t>
+      </w:r>
+    </w:p>
+    <w:p>
+      <w:pPr>
+        <w:pStyle w:val="ListParagraph"/>
         <w:numPr>
           <w:ilvl w:val="0"/>
           <w:numId w:val="4"/>
@@ -1973,10 +1984,18 @@
       <w:r>
         <w:t>UI schetsen</w:t>
       </w:r>
-    </w:p>
-    <w:p>
-      <w:pPr>
-        <w:pStyle w:val="Lijstalinea"/>
+      <w:r>
+        <w:t xml:space="preserve"> (Storyboard</w:t>
+      </w:r>
+      <w:bookmarkStart w:id="7" w:name="_GoBack"/>
+      <w:bookmarkEnd w:id="7"/>
+      <w:r>
+        <w:t>)</w:t>
+      </w:r>
+    </w:p>
+    <w:p>
+      <w:pPr>
+        <w:pStyle w:val="ListParagraph"/>
         <w:numPr>
           <w:ilvl w:val="0"/>
           <w:numId w:val="4"/>
@@ -1988,23 +2007,23 @@
     </w:p>
     <w:p>
       <w:pPr>
-        <w:pStyle w:val="Kop2"/>
-      </w:pPr>
-      <w:bookmarkStart w:id="7" w:name="_Toc508783638"/>
+        <w:pStyle w:val="Heading2"/>
+      </w:pPr>
+      <w:bookmarkStart w:id="8" w:name="_Toc508783638"/>
       <w:r>
         <w:t xml:space="preserve">Week 6: Infrastructuur </w:t>
       </w:r>
       <w:r>
         <w:t>opbouw</w:t>
       </w:r>
-      <w:bookmarkEnd w:id="7"/>
+      <w:bookmarkEnd w:id="8"/>
       <w:r>
         <w:t xml:space="preserve"> </w:t>
       </w:r>
     </w:p>
     <w:p>
       <w:pPr>
-        <w:pStyle w:val="Lijstalinea"/>
+        <w:pStyle w:val="ListParagraph"/>
         <w:numPr>
           <w:ilvl w:val="0"/>
           <w:numId w:val="5"/>
@@ -2016,7 +2035,7 @@
     </w:p>
     <w:p>
       <w:pPr>
-        <w:pStyle w:val="Lijstalinea"/>
+        <w:pStyle w:val="ListParagraph"/>
         <w:numPr>
           <w:ilvl w:val="0"/>
           <w:numId w:val="5"/>
@@ -2028,7 +2047,7 @@
     </w:p>
     <w:p>
       <w:pPr>
-        <w:pStyle w:val="Lijstalinea"/>
+        <w:pStyle w:val="ListParagraph"/>
         <w:numPr>
           <w:ilvl w:val="0"/>
           <w:numId w:val="5"/>
@@ -2040,7 +2059,7 @@
     </w:p>
     <w:p>
       <w:pPr>
-        <w:pStyle w:val="Lijstalinea"/>
+        <w:pStyle w:val="ListParagraph"/>
         <w:numPr>
           <w:ilvl w:val="0"/>
           <w:numId w:val="5"/>
@@ -2052,23 +2071,23 @@
     </w:p>
     <w:p>
       <w:pPr>
-        <w:pStyle w:val="Kop2"/>
-      </w:pPr>
-      <w:bookmarkStart w:id="8" w:name="_Toc508783639"/>
+        <w:pStyle w:val="Heading2"/>
+      </w:pPr>
+      <w:bookmarkStart w:id="9" w:name="_Toc508783639"/>
       <w:r>
         <w:t>Week 7</w:t>
       </w:r>
       <w:r>
         <w:t>:</w:t>
       </w:r>
-      <w:bookmarkEnd w:id="8"/>
+      <w:bookmarkEnd w:id="9"/>
       <w:r>
         <w:t xml:space="preserve"> </w:t>
       </w:r>
     </w:p>
     <w:p>
       <w:pPr>
-        <w:pStyle w:val="Lijstalinea"/>
+        <w:pStyle w:val="ListParagraph"/>
         <w:numPr>
           <w:ilvl w:val="0"/>
           <w:numId w:val="1"/>
@@ -2083,7 +2102,7 @@
     </w:p>
     <w:p>
       <w:pPr>
-        <w:pStyle w:val="Lijstalinea"/>
+        <w:pStyle w:val="ListParagraph"/>
         <w:numPr>
           <w:ilvl w:val="0"/>
           <w:numId w:val="1"/>
@@ -2092,12 +2111,10 @@
       <w:r>
         <w:t>Testen / aanpassen</w:t>
       </w:r>
-      <w:bookmarkStart w:id="9" w:name="_GoBack"/>
-      <w:bookmarkEnd w:id="9"/>
-    </w:p>
-    <w:p>
-      <w:pPr>
-        <w:pStyle w:val="Lijstalinea"/>
+    </w:p>
+    <w:p>
+      <w:pPr>
+        <w:pStyle w:val="ListParagraph"/>
         <w:numPr>
           <w:ilvl w:val="0"/>
           <w:numId w:val="1"/>
@@ -2109,7 +2126,7 @@
     </w:p>
     <w:p>
       <w:pPr>
-        <w:pStyle w:val="Kop2"/>
+        <w:pStyle w:val="Heading2"/>
       </w:pPr>
       <w:bookmarkStart w:id="10" w:name="_Toc508783640"/>
       <w:r>
@@ -2122,7 +2139,7 @@
     </w:p>
     <w:p>
       <w:pPr>
-        <w:pStyle w:val="Lijstalinea"/>
+        <w:pStyle w:val="ListParagraph"/>
         <w:numPr>
           <w:ilvl w:val="0"/>
           <w:numId w:val="6"/>
@@ -2134,7 +2151,7 @@
     </w:p>
     <w:p>
       <w:pPr>
-        <w:pStyle w:val="Lijstalinea"/>
+        <w:pStyle w:val="ListParagraph"/>
         <w:numPr>
           <w:ilvl w:val="0"/>
           <w:numId w:val="6"/>
@@ -2155,7 +2172,7 @@
     </w:p>
     <w:p>
       <w:pPr>
-        <w:pStyle w:val="Kop2"/>
+        <w:pStyle w:val="Heading2"/>
       </w:pPr>
       <w:bookmarkStart w:id="11" w:name="_Toc508783641"/>
       <w:r>
@@ -2168,7 +2185,7 @@
     </w:p>
     <w:p>
       <w:pPr>
-        <w:pStyle w:val="Lijstalinea"/>
+        <w:pStyle w:val="ListParagraph"/>
         <w:numPr>
           <w:ilvl w:val="0"/>
           <w:numId w:val="7"/>
@@ -2197,7 +2214,7 @@
 </file>
 
 <file path=word/numbering.xml><?xml version="1.0" encoding="utf-8"?>
-<w:numbering xmlns:wpc="http://schemas.microsoft.com/office/word/2010/wordprocessingCanvas" xmlns:cx="http://schemas.microsoft.com/office/drawing/2014/chartex" xmlns:cx1="http://schemas.microsoft.com/office/drawing/2015/9/8/chartex" xmlns:mc="http://schemas.openxmlformats.org/markup-compatibility/2006" xmlns:o="urn:schemas-microsoft-com:office:office" xmlns:r="http://schemas.openxmlformats.org/officeDocument/2006/relationships" xmlns:m="http://schemas.openxmlformats.org/officeDocument/2006/math" xmlns:v="urn:schemas-microsoft-com:vml" xmlns:wp14="http://schemas.microsoft.com/office/word/2010/wordprocessingDrawing" xmlns:wp="http://schemas.openxmlformats.org/drawingml/2006/wordprocessingDrawing" xmlns:w10="urn:schemas-microsoft-com:office:word" xmlns:w="http://schemas.openxmlformats.org/wordprocessingml/2006/main" xmlns:w14="http://schemas.microsoft.com/office/word/2010/wordml" xmlns:w15="http://schemas.microsoft.com/office/word/2012/wordml" xmlns:w16se="http://schemas.microsoft.com/office/word/2015/wordml/symex" xmlns:wpg="http://schemas.microsoft.com/office/word/2010/wordprocessingGroup" xmlns:wpi="http://schemas.microsoft.com/office/word/2010/wordprocessingInk" xmlns:wne="http://schemas.microsoft.com/office/word/2006/wordml" xmlns:wps="http://schemas.microsoft.com/office/word/2010/wordprocessingShape" mc:Ignorable="w14 w15 w16se wp14">
+<w:numbering xmlns:wpc="http://schemas.microsoft.com/office/word/2010/wordprocessingCanvas" xmlns:cx="http://schemas.microsoft.com/office/drawing/2014/chartex" xmlns:cx1="http://schemas.microsoft.com/office/drawing/2015/9/8/chartex" xmlns:cx2="http://schemas.microsoft.com/office/drawing/2015/10/21/chartex" xmlns:cx3="http://schemas.microsoft.com/office/drawing/2016/5/9/chartex" xmlns:cx4="http://schemas.microsoft.com/office/drawing/2016/5/10/chartex" xmlns:cx5="http://schemas.microsoft.com/office/drawing/2016/5/11/chartex" xmlns:cx6="http://schemas.microsoft.com/office/drawing/2016/5/12/chartex" xmlns:cx7="http://schemas.microsoft.com/office/drawing/2016/5/13/chartex" xmlns:cx8="http://schemas.microsoft.com/office/drawing/2016/5/14/chartex" xmlns:mc="http://schemas.openxmlformats.org/markup-compatibility/2006" xmlns:aink="http://schemas.microsoft.com/office/drawing/2016/ink" xmlns:am3d="http://schemas.microsoft.com/office/drawing/2017/model3d" xmlns:o="urn:schemas-microsoft-com:office:office" xmlns:r="http://schemas.openxmlformats.org/officeDocument/2006/relationships" xmlns:m="http://schemas.openxmlformats.org/officeDocument/2006/math" xmlns:v="urn:schemas-microsoft-com:vml" xmlns:wp14="http://schemas.microsoft.com/office/word/2010/wordprocessingDrawing" xmlns:wp="http://schemas.openxmlformats.org/drawingml/2006/wordprocessingDrawing" xmlns:w10="urn:schemas-microsoft-com:office:word" xmlns:w="http://schemas.openxmlformats.org/wordprocessingml/2006/main" xmlns:w14="http://schemas.microsoft.com/office/word/2010/wordml" xmlns:w15="http://schemas.microsoft.com/office/word/2012/wordml" xmlns:w16cid="http://schemas.microsoft.com/office/word/2016/wordml/cid" xmlns:w16se="http://schemas.microsoft.com/office/word/2015/wordml/symex" xmlns:wpg="http://schemas.microsoft.com/office/word/2010/wordprocessingGroup" xmlns:wpi="http://schemas.microsoft.com/office/word/2010/wordprocessingInk" xmlns:wne="http://schemas.microsoft.com/office/word/2006/wordml" xmlns:wps="http://schemas.microsoft.com/office/word/2010/wordprocessingShape" mc:Ignorable="w14 w15 w16se w16cid wp14">
   <w:abstractNum w:abstractNumId="0" w15:restartNumberingAfterBreak="0">
     <w:nsid w:val="02C90EFC"/>
     <w:multiLevelType w:val="hybridMultilevel"/>
@@ -3013,7 +3030,7 @@
 </file>
 
 <file path=word/styles.xml><?xml version="1.0" encoding="utf-8"?>
-<w:styles xmlns:mc="http://schemas.openxmlformats.org/markup-compatibility/2006" xmlns:r="http://schemas.openxmlformats.org/officeDocument/2006/relationships" xmlns:w="http://schemas.openxmlformats.org/wordprocessingml/2006/main" xmlns:w14="http://schemas.microsoft.com/office/word/2010/wordml" xmlns:w15="http://schemas.microsoft.com/office/word/2012/wordml" xmlns:w16se="http://schemas.microsoft.com/office/word/2015/wordml/symex" mc:Ignorable="w14 w15 w16se">
+<w:styles xmlns:mc="http://schemas.openxmlformats.org/markup-compatibility/2006" xmlns:r="http://schemas.openxmlformats.org/officeDocument/2006/relationships" xmlns:w="http://schemas.openxmlformats.org/wordprocessingml/2006/main" xmlns:w14="http://schemas.microsoft.com/office/word/2010/wordml" xmlns:w15="http://schemas.microsoft.com/office/word/2012/wordml" xmlns:w16cid="http://schemas.microsoft.com/office/word/2016/wordml/cid" xmlns:w16se="http://schemas.microsoft.com/office/word/2015/wordml/symex" mc:Ignorable="w14 w15 w16se w16cid">
   <w:docDefaults>
     <w:rPrDefault>
       <w:rPr>
@@ -3029,7 +3046,7 @@
       </w:pPr>
     </w:pPrDefault>
   </w:docDefaults>
-  <w:latentStyles w:defLockedState="0" w:defUIPriority="99" w:defSemiHidden="0" w:defUnhideWhenUsed="0" w:defQFormat="0" w:count="371">
+  <w:latentStyles w:defLockedState="0" w:defUIPriority="99" w:defSemiHidden="0" w:defUnhideWhenUsed="0" w:defQFormat="0" w:count="375">
     <w:lsdException w:name="Normal" w:uiPriority="0" w:qFormat="1"/>
     <w:lsdException w:name="heading 1" w:uiPriority="9" w:qFormat="1"/>
     <w:lsdException w:name="heading 2" w:semiHidden="1" w:uiPriority="9" w:unhideWhenUsed="1" w:qFormat="1"/>
@@ -3135,7 +3152,6 @@
     <w:lsdException w:name="HTML Sample" w:semiHidden="1" w:unhideWhenUsed="1"/>
     <w:lsdException w:name="HTML Typewriter" w:semiHidden="1" w:unhideWhenUsed="1"/>
     <w:lsdException w:name="HTML Variable" w:semiHidden="1" w:unhideWhenUsed="1"/>
-    <w:lsdException w:name="Normal Table" w:semiHidden="1" w:unhideWhenUsed="1"/>
     <w:lsdException w:name="annotation subject" w:semiHidden="1" w:unhideWhenUsed="1"/>
     <w:lsdException w:name="No List" w:semiHidden="1" w:unhideWhenUsed="1"/>
     <w:lsdException w:name="Outline List 1" w:semiHidden="1" w:unhideWhenUsed="1"/>
@@ -3179,10 +3195,8 @@
     <w:lsdException w:name="Table Elegant" w:semiHidden="1" w:unhideWhenUsed="1"/>
     <w:lsdException w:name="Table Professional" w:semiHidden="1" w:unhideWhenUsed="1"/>
     <w:lsdException w:name="Table Subtle 1" w:semiHidden="1" w:unhideWhenUsed="1"/>
-    <w:lsdException w:name="Table Subtle 2" w:semiHidden="1" w:unhideWhenUsed="1"/>
     <w:lsdException w:name="Table Web 1" w:semiHidden="1" w:unhideWhenUsed="1"/>
     <w:lsdException w:name="Table Web 2" w:semiHidden="1" w:unhideWhenUsed="1"/>
-    <w:lsdException w:name="Table Web 3" w:semiHidden="1" w:unhideWhenUsed="1"/>
     <w:lsdException w:name="Balloon Text" w:semiHidden="1" w:unhideWhenUsed="1"/>
     <w:lsdException w:name="Table Grid" w:uiPriority="39"/>
     <w:lsdException w:name="Table Theme" w:semiHidden="1" w:unhideWhenUsed="1"/>
@@ -3401,16 +3415,20 @@
     <w:lsdException w:name="List Table 5 Dark Accent 6" w:uiPriority="50"/>
     <w:lsdException w:name="List Table 6 Colorful Accent 6" w:uiPriority="51"/>
     <w:lsdException w:name="List Table 7 Colorful Accent 6" w:uiPriority="52"/>
+    <w:lsdException w:name="Mention" w:semiHidden="1" w:unhideWhenUsed="1"/>
+    <w:lsdException w:name="Smart Hyperlink" w:semiHidden="1" w:unhideWhenUsed="1"/>
+    <w:lsdException w:name="Hashtag" w:semiHidden="1" w:unhideWhenUsed="1"/>
+    <w:lsdException w:name="Unresolved Mention" w:semiHidden="1" w:unhideWhenUsed="1"/>
   </w:latentStyles>
-  <w:style w:type="paragraph" w:default="1" w:styleId="Standaard">
+  <w:style w:type="paragraph" w:default="1" w:styleId="Normal">
     <w:name w:val="Normal"/>
     <w:qFormat/>
   </w:style>
-  <w:style w:type="paragraph" w:styleId="Kop1">
+  <w:style w:type="paragraph" w:styleId="Heading1">
     <w:name w:val="heading 1"/>
-    <w:basedOn w:val="Standaard"/>
-    <w:next w:val="Standaard"/>
-    <w:link w:val="Kop1Char"/>
+    <w:basedOn w:val="Normal"/>
+    <w:next w:val="Normal"/>
+    <w:link w:val="Heading1Char"/>
     <w:uiPriority w:val="9"/>
     <w:qFormat/>
     <w:rsid w:val="0084363E"/>
@@ -3427,11 +3445,11 @@
       <w:szCs w:val="32"/>
     </w:rPr>
   </w:style>
-  <w:style w:type="paragraph" w:styleId="Kop2">
+  <w:style w:type="paragraph" w:styleId="Heading2">
     <w:name w:val="heading 2"/>
-    <w:basedOn w:val="Standaard"/>
-    <w:next w:val="Standaard"/>
-    <w:link w:val="Kop2Char"/>
+    <w:basedOn w:val="Normal"/>
+    <w:next w:val="Normal"/>
+    <w:link w:val="Heading2Char"/>
     <w:uiPriority w:val="9"/>
     <w:unhideWhenUsed/>
     <w:qFormat/>
@@ -3449,13 +3467,13 @@
       <w:szCs w:val="26"/>
     </w:rPr>
   </w:style>
-  <w:style w:type="character" w:default="1" w:styleId="Standaardalinea-lettertype">
+  <w:style w:type="character" w:default="1" w:styleId="DefaultParagraphFont">
     <w:name w:val="Default Paragraph Font"/>
     <w:uiPriority w:val="1"/>
     <w:semiHidden/>
     <w:unhideWhenUsed/>
   </w:style>
-  <w:style w:type="table" w:default="1" w:styleId="Standaardtabel">
+  <w:style w:type="table" w:default="1" w:styleId="TableNormal">
     <w:name w:val="Normal Table"/>
     <w:uiPriority w:val="99"/>
     <w:semiHidden/>
@@ -3470,15 +3488,15 @@
       </w:tblCellMar>
     </w:tblPr>
   </w:style>
-  <w:style w:type="numbering" w:default="1" w:styleId="Geenlijst">
+  <w:style w:type="numbering" w:default="1" w:styleId="NoList">
     <w:name w:val="No List"/>
     <w:uiPriority w:val="99"/>
     <w:semiHidden/>
     <w:unhideWhenUsed/>
   </w:style>
-  <w:style w:type="paragraph" w:styleId="Geenafstand">
+  <w:style w:type="paragraph" w:styleId="NoSpacing">
     <w:name w:val="No Spacing"/>
-    <w:link w:val="GeenafstandChar"/>
+    <w:link w:val="NoSpacingChar"/>
     <w:uiPriority w:val="1"/>
     <w:qFormat/>
     <w:rsid w:val="0084363E"/>
@@ -3490,10 +3508,10 @@
       <w:lang w:eastAsia="nl-NL"/>
     </w:rPr>
   </w:style>
-  <w:style w:type="character" w:customStyle="1" w:styleId="GeenafstandChar">
-    <w:name w:val="Geen afstand Char"/>
-    <w:basedOn w:val="Standaardalinea-lettertype"/>
-    <w:link w:val="Geenafstand"/>
+  <w:style w:type="character" w:customStyle="1" w:styleId="NoSpacingChar">
+    <w:name w:val="No Spacing Char"/>
+    <w:basedOn w:val="DefaultParagraphFont"/>
+    <w:link w:val="NoSpacing"/>
     <w:uiPriority w:val="1"/>
     <w:rsid w:val="0084363E"/>
     <w:rPr>
@@ -3501,10 +3519,10 @@
       <w:lang w:eastAsia="nl-NL"/>
     </w:rPr>
   </w:style>
-  <w:style w:type="character" w:customStyle="1" w:styleId="Kop1Char">
-    <w:name w:val="Kop 1 Char"/>
-    <w:basedOn w:val="Standaardalinea-lettertype"/>
-    <w:link w:val="Kop1"/>
+  <w:style w:type="character" w:customStyle="1" w:styleId="Heading1Char">
+    <w:name w:val="Heading 1 Char"/>
+    <w:basedOn w:val="DefaultParagraphFont"/>
+    <w:link w:val="Heading1"/>
     <w:uiPriority w:val="9"/>
     <w:rsid w:val="0084363E"/>
     <w:rPr>
@@ -3514,10 +3532,10 @@
       <w:szCs w:val="32"/>
     </w:rPr>
   </w:style>
-  <w:style w:type="character" w:customStyle="1" w:styleId="Kop2Char">
-    <w:name w:val="Kop 2 Char"/>
-    <w:basedOn w:val="Standaardalinea-lettertype"/>
-    <w:link w:val="Kop2"/>
+  <w:style w:type="character" w:customStyle="1" w:styleId="Heading2Char">
+    <w:name w:val="Heading 2 Char"/>
+    <w:basedOn w:val="DefaultParagraphFont"/>
+    <w:link w:val="Heading2"/>
     <w:uiPriority w:val="9"/>
     <w:rsid w:val="0084363E"/>
     <w:rPr>
@@ -3527,10 +3545,10 @@
       <w:szCs w:val="26"/>
     </w:rPr>
   </w:style>
-  <w:style w:type="paragraph" w:styleId="Kopvaninhoudsopgave">
+  <w:style w:type="paragraph" w:styleId="TOCHeading">
     <w:name w:val="TOC Heading"/>
-    <w:basedOn w:val="Kop1"/>
-    <w:next w:val="Standaard"/>
+    <w:basedOn w:val="Heading1"/>
+    <w:next w:val="Normal"/>
     <w:uiPriority w:val="39"/>
     <w:unhideWhenUsed/>
     <w:qFormat/>
@@ -3542,10 +3560,10 @@
       <w:lang w:eastAsia="nl-NL"/>
     </w:rPr>
   </w:style>
-  <w:style w:type="paragraph" w:styleId="Inhopg1">
+  <w:style w:type="paragraph" w:styleId="TOC1">
     <w:name w:val="toc 1"/>
-    <w:basedOn w:val="Standaard"/>
-    <w:next w:val="Standaard"/>
+    <w:basedOn w:val="Normal"/>
+    <w:next w:val="Normal"/>
     <w:autoRedefine/>
     <w:uiPriority w:val="39"/>
     <w:unhideWhenUsed/>
@@ -3557,10 +3575,10 @@
       <w:spacing w:after="100"/>
     </w:pPr>
   </w:style>
-  <w:style w:type="paragraph" w:styleId="Inhopg2">
+  <w:style w:type="paragraph" w:styleId="TOC2">
     <w:name w:val="toc 2"/>
-    <w:basedOn w:val="Standaard"/>
-    <w:next w:val="Standaard"/>
+    <w:basedOn w:val="Normal"/>
+    <w:next w:val="Normal"/>
     <w:autoRedefine/>
     <w:uiPriority w:val="39"/>
     <w:unhideWhenUsed/>
@@ -3572,7 +3590,7 @@
   </w:style>
   <w:style w:type="character" w:styleId="Hyperlink">
     <w:name w:val="Hyperlink"/>
-    <w:basedOn w:val="Standaardalinea-lettertype"/>
+    <w:basedOn w:val="DefaultParagraphFont"/>
     <w:uiPriority w:val="99"/>
     <w:unhideWhenUsed/>
     <w:rsid w:val="0084363E"/>
@@ -3581,9 +3599,9 @@
       <w:u w:val="single"/>
     </w:rPr>
   </w:style>
-  <w:style w:type="paragraph" w:styleId="Lijstalinea">
+  <w:style w:type="paragraph" w:styleId="ListParagraph">
     <w:name w:val="List Paragraph"/>
-    <w:basedOn w:val="Standaard"/>
+    <w:basedOn w:val="Normal"/>
     <w:uiPriority w:val="34"/>
     <w:qFormat/>
     <w:rsid w:val="0084363E"/>
@@ -3880,7 +3898,7 @@
 </file>
 
 <file path=customXml/itemProps2.xml><?xml version="1.0" encoding="utf-8"?>
-<ds:datastoreItem xmlns:ds="http://schemas.openxmlformats.org/officeDocument/2006/customXml" ds:itemID="{34DBF2B5-1EA6-4BBF-B08C-474EBB98469B}">
+<ds:datastoreItem xmlns:ds="http://schemas.openxmlformats.org/officeDocument/2006/customXml" ds:itemID="{19B2B03D-7FF0-4FAD-8D93-606C57526A77}">
   <ds:schemaRefs>
     <ds:schemaRef ds:uri="http://schemas.openxmlformats.org/officeDocument/2006/bibliography"/>
   </ds:schemaRefs>

</xml_diff>